<commit_message>
doc: fix some steps
</commit_message>
<xml_diff>
--- a/ros_gluon_tutorial.docx
+++ b/ros_gluon_tutorial.docx
@@ -64,13 +64,7 @@
         <w:rPr>
           <w:lang w:val="en"/>
         </w:rPr>
-        <w:t xml:space="preserve">1.1 </w:t>
-      </w:r>
-      <w:r>
-        <w:rPr>
-          <w:lang w:val="en"/>
-        </w:rPr>
-        <w:t>Configure your Ubuntu repositories</w:t>
+        <w:t>1.1 Configure your Ubuntu repositories</w:t>
       </w:r>
     </w:p>
     <w:p>
@@ -132,13 +126,7 @@
         <w:rPr>
           <w:lang w:val="en"/>
         </w:rPr>
-        <w:t xml:space="preserve">1.2 </w:t>
-      </w:r>
-      <w:r>
-        <w:rPr>
-          <w:lang w:val="en"/>
-        </w:rPr>
-        <w:t>Setup your sources.list</w:t>
+        <w:t>1.2 Setup your sources.list</w:t>
       </w:r>
     </w:p>
     <w:p>
@@ -296,13 +284,7 @@
         <w:rPr>
           <w:lang w:val="en"/>
         </w:rPr>
-        <w:t xml:space="preserve">1.3 </w:t>
-      </w:r>
-      <w:r>
-        <w:rPr>
-          <w:lang w:val="en"/>
-        </w:rPr>
-        <w:t>Set up your keys</w:t>
+        <w:t>1.3 Set up your keys</w:t>
       </w:r>
     </w:p>
     <w:p>
@@ -470,10 +452,7 @@
         <w:pStyle w:val="2"/>
       </w:pPr>
       <w:r>
-        <w:t xml:space="preserve">1.4 </w:t>
-      </w:r>
-      <w:r>
-        <w:t>Installation</w:t>
+        <w:t>1.4 Installation</w:t>
       </w:r>
     </w:p>
     <w:p>
@@ -1208,13 +1187,7 @@
         <w:rPr>
           <w:lang w:val="en"/>
         </w:rPr>
-        <w:t xml:space="preserve">1.5 </w:t>
-      </w:r>
-      <w:r>
-        <w:rPr>
-          <w:lang w:val="en"/>
-        </w:rPr>
-        <w:t>Environment setup</w:t>
+        <w:t>1.5 Environment setup</w:t>
       </w:r>
     </w:p>
     <w:p>
@@ -1437,13 +1410,7 @@
           <w:lang w:val="en"/>
         </w:rPr>
         <w:lastRenderedPageBreak/>
-        <w:t xml:space="preserve">1.6 </w:t>
-      </w:r>
-      <w:r>
-        <w:rPr>
-          <w:lang w:val="en"/>
-        </w:rPr>
-        <w:t>Dependencies for building packages</w:t>
+        <w:t>1.6 Dependencies for building packages</w:t>
       </w:r>
     </w:p>
     <w:p>
@@ -1560,13 +1527,7 @@
         <w:rPr>
           <w:lang w:val="en"/>
         </w:rPr>
-        <w:t xml:space="preserve">1.6.1 </w:t>
-      </w:r>
-      <w:r>
-        <w:rPr>
-          <w:lang w:val="en"/>
-        </w:rPr>
-        <w:t>Initialize rosdep</w:t>
+        <w:t>1.6.1 Initialize rosdep</w:t>
       </w:r>
     </w:p>
     <w:p>
@@ -1764,7 +1725,7 @@
         <w:wordWrap w:val="0"/>
         <w:spacing w:after="150"/>
         <w:rPr>
-          <w:rFonts w:ascii="Courier" w:hAnsi="Courier" w:hint="eastAsia"/>
+          <w:rFonts w:ascii="Courier" w:hAnsi="Courier"/>
           <w:color w:val="333333"/>
           <w:sz w:val="20"/>
           <w:szCs w:val="20"/>
@@ -1951,20 +1912,24 @@
         <w:t xml:space="preserve">  </w:t>
       </w:r>
       <w:r>
-        <w:t>cp –r innfos-cpp-sdk/sdk src/gluon/ActuatorController_SDK</w:t>
-      </w:r>
-    </w:p>
-    <w:p>
-      <w:pPr>
-        <w:rPr>
-          <w:rFonts w:hint="eastAsia"/>
-        </w:rPr>
-      </w:pPr>
-      <w:r>
-        <w:t xml:space="preserve">  </w:t>
-      </w:r>
-      <w:r>
-        <w:t>cp –r innfos-cpp-sdk/sdk src/gluon</w:t>
+        <w:t>cp –r innfos-cpp-sdk/sdk src/</w:t>
+      </w:r>
+      <w:r>
+        <w:t>ros_gluon/</w:t>
+      </w:r>
+      <w:r>
+        <w:t>gluon/ActuatorController_SDK</w:t>
+      </w:r>
+    </w:p>
+    <w:p>
+      <w:r>
+        <w:t xml:space="preserve">  cp –r innfos-cpp-sdk/sdk src/</w:t>
+      </w:r>
+      <w:r>
+        <w:t>ros_gluon/</w:t>
+      </w:r>
+      <w:r>
+        <w:t>gluon</w:t>
       </w:r>
       <w:r>
         <w:t>_control</w:t>
@@ -2031,9 +1996,6 @@
     <w:p>
       <w:pPr>
         <w:ind w:firstLineChars="100" w:firstLine="210"/>
-        <w:rPr>
-          <w:rFonts w:hint="eastAsia"/>
-        </w:rPr>
       </w:pPr>
       <w:r>
         <w:t>sudo apt-get install ros-melodic-ros-controllers</w:t>
@@ -2066,11 +2028,6 @@
       </w:r>
     </w:p>
     <w:p>
-      <w:pPr>
-        <w:rPr>
-          <w:rFonts w:hint="eastAsia"/>
-        </w:rPr>
-      </w:pPr>
       <w:r>
         <w:t xml:space="preserve">  catkin_make</w:t>
       </w:r>
@@ -2388,7 +2345,7 @@
         <w:ind w:firstLineChars="150" w:firstLine="316"/>
         <w:jc w:val="left"/>
         <w:rPr>
-          <w:rFonts w:ascii="Consolas" w:eastAsia="宋体" w:hAnsi="Consolas" w:cs="宋体" w:hint="eastAsia"/>
+          <w:rFonts w:ascii="Consolas" w:eastAsia="宋体" w:hAnsi="Consolas" w:cs="宋体"/>
           <w:color w:val="24292E"/>
           <w:kern w:val="0"/>
           <w:sz w:val="18"/>
@@ -2693,11 +2650,6 @@
       </w:r>
     </w:p>
     <w:p>
-      <w:pPr>
-        <w:rPr>
-          <w:rFonts w:hint="eastAsia"/>
-        </w:rPr>
-      </w:pPr>
       <w:r>
         <w:t>这个</w:t>
       </w:r>
@@ -2834,8 +2786,6 @@
       <w:r>
         <w:t>实例</w:t>
       </w:r>
-      <w:bookmarkStart w:id="0" w:name="_GoBack"/>
-      <w:bookmarkEnd w:id="0"/>
     </w:p>
     <w:p>
       <w:r>
@@ -2901,9 +2851,6 @@
     <w:p>
       <w:pPr>
         <w:pStyle w:val="2"/>
-        <w:rPr>
-          <w:rFonts w:hint="eastAsia"/>
-        </w:rPr>
       </w:pPr>
       <w:r>
         <w:rPr>
@@ -3050,19 +2997,10 @@
         </w:drawing>
       </w:r>
     </w:p>
-    <w:p>
-      <w:pPr>
-        <w:rPr>
-          <w:rFonts w:hint="eastAsia"/>
-        </w:rPr>
-      </w:pPr>
-    </w:p>
+    <w:p/>
     <w:p>
       <w:pPr>
         <w:pStyle w:val="2"/>
-        <w:rPr>
-          <w:rFonts w:hint="eastAsia"/>
-        </w:rPr>
       </w:pPr>
       <w:r>
         <w:rPr>
@@ -3207,9 +3145,6 @@
     <w:p>
       <w:pPr>
         <w:pStyle w:val="2"/>
-        <w:rPr>
-          <w:rFonts w:hint="eastAsia"/>
-        </w:rPr>
       </w:pPr>
       <w:r>
         <w:rPr>
@@ -3233,9 +3168,6 @@
     <w:p>
       <w:pPr>
         <w:pStyle w:val="4"/>
-        <w:rPr>
-          <w:rFonts w:hint="eastAsia"/>
-        </w:rPr>
       </w:pPr>
       <w:r>
         <w:rPr>
@@ -3329,11 +3261,6 @@
       </w:r>
     </w:p>
     <w:p>
-      <w:pPr>
-        <w:rPr>
-          <w:rFonts w:hint="eastAsia"/>
-        </w:rPr>
-      </w:pPr>
       <w:r>
         <w:rPr>
           <w:rFonts w:hint="eastAsia"/>
@@ -3423,11 +3350,6 @@
       </w:r>
     </w:p>
     <w:p>
-      <w:pPr>
-        <w:rPr>
-          <w:rFonts w:hint="eastAsia"/>
-        </w:rPr>
-      </w:pPr>
       <w:r>
         <w:rPr>
           <w:rFonts w:hint="eastAsia"/>
@@ -3518,11 +3440,6 @@
       </w:r>
     </w:p>
     <w:p>
-      <w:pPr>
-        <w:rPr>
-          <w:rFonts w:hint="eastAsia"/>
-        </w:rPr>
-      </w:pPr>
       <w:r>
         <w:rPr>
           <w:rFonts w:hint="eastAsia"/>
@@ -3623,9 +3540,6 @@
     <w:p>
       <w:pPr>
         <w:pStyle w:val="4"/>
-        <w:rPr>
-          <w:rFonts w:hint="eastAsia"/>
-        </w:rPr>
       </w:pPr>
       <w:r>
         <w:t>3.3.5 Could NOT find moveit_ros</w:t>
@@ -3773,13 +3687,81 @@
         </w:drawing>
       </w:r>
     </w:p>
-    <w:p/>
+    <w:p>
+      <w:r>
+        <w:t>解决方案：</w:t>
+      </w:r>
+    </w:p>
+    <w:p>
+      <w:pPr>
+        <w:rPr>
+          <w:rFonts w:hint="eastAsia"/>
+        </w:rPr>
+      </w:pPr>
+      <w:r>
+        <w:t>cd catkin_ws</w:t>
+      </w:r>
+      <w:bookmarkStart w:id="0" w:name="_GoBack"/>
+      <w:bookmarkEnd w:id="0"/>
+    </w:p>
+    <w:p>
+      <w:r>
+        <w:rPr>
+          <w:rFonts w:hint="eastAsia"/>
+        </w:rPr>
+        <w:t xml:space="preserve">cp </w:t>
+      </w:r>
+      <w:r>
+        <w:t>–</w:t>
+      </w:r>
+      <w:r>
+        <w:rPr>
+          <w:rFonts w:hint="eastAsia"/>
+        </w:rPr>
+        <w:t xml:space="preserve">r </w:t>
+      </w:r>
+      <w:r>
+        <w:t>innfos-cpp-sdk/sdk  src/ros_gluon/gluon/ActuatorController_SDK/</w:t>
+      </w:r>
+    </w:p>
+    <w:p>
+      <w:r>
+        <w:t>cp –r innfos-cpp-sdk/sdk  src/ros_gluon/gluon_control/ActuatorController_SDK/</w:t>
+      </w:r>
+    </w:p>
+    <w:p>
+      <w:r>
+        <w:t>Tips</w:t>
+      </w:r>
+      <w:r>
+        <w:t>：</w:t>
+      </w:r>
+    </w:p>
+    <w:p>
+      <w:pPr>
+        <w:rPr>
+          <w:rFonts w:hint="eastAsia"/>
+        </w:rPr>
+      </w:pPr>
+      <w:r>
+        <w:t xml:space="preserve">innfos-cpp-sdk </w:t>
+      </w:r>
+      <w:r>
+        <w:t>下载请参考</w:t>
+      </w:r>
+      <w:r>
+        <w:t>2.1</w:t>
+      </w:r>
+      <w:r>
+        <w:t>源码</w:t>
+      </w:r>
+      <w:r>
+        <w:t>下载</w:t>
+      </w:r>
+    </w:p>
     <w:p>
       <w:pPr>
         <w:pStyle w:val="2"/>
-        <w:rPr>
-          <w:rFonts w:hint="eastAsia"/>
-        </w:rPr>
       </w:pPr>
       <w:r>
         <w:t xml:space="preserve">3.4 </w:t>
@@ -3860,11 +3842,6 @@
       </w:r>
     </w:p>
     <w:p>
-      <w:pPr>
-        <w:rPr>
-          <w:rFonts w:hint="eastAsia"/>
-        </w:rPr>
-      </w:pPr>
       <w:r>
         <w:rPr>
           <w:rFonts w:hint="eastAsia"/>
@@ -3950,15 +3927,11 @@
     </w:p>
     <w:p>
       <w:r>
+        <w:lastRenderedPageBreak/>
         <w:t>解决方案：</w:t>
       </w:r>
     </w:p>
     <w:p>
-      <w:pPr>
-        <w:rPr>
-          <w:rFonts w:hint="eastAsia"/>
-        </w:rPr>
-      </w:pPr>
       <w:r>
         <w:t>sudo apt-get install ros-melodic-moveit-simple-controller-manager</w:t>
       </w:r>
@@ -3972,7 +3945,6 @@
         <w:rPr>
           <w:rFonts w:hint="eastAsia"/>
         </w:rPr>
-        <w:lastRenderedPageBreak/>
         <w:t>3</w:t>
       </w:r>
       <w:r>
@@ -4139,11 +4111,6 @@
       </w:r>
     </w:p>
     <w:p>
-      <w:pPr>
-        <w:rPr>
-          <w:rFonts w:hint="eastAsia"/>
-        </w:rPr>
-      </w:pPr>
       <w:r>
         <w:t>sudo apt-get install ros-melodic-moveit-ros-visualization</w:t>
       </w:r>
@@ -4225,11 +4192,6 @@
       </w:r>
     </w:p>
     <w:p>
-      <w:pPr>
-        <w:rPr>
-          <w:rFonts w:hint="eastAsia"/>
-        </w:rPr>
-      </w:pPr>
       <w:r>
         <w:t>这个错误是未检测到</w:t>
       </w:r>
@@ -4250,13 +4212,7 @@
       </w:r>
     </w:p>
     <w:p/>
-    <w:p>
-      <w:pPr>
-        <w:rPr>
-          <w:rFonts w:hint="eastAsia"/>
-        </w:rPr>
-      </w:pPr>
-    </w:p>
+    <w:p/>
     <w:sectPr>
       <w:pgSz w:w="11906" w:h="16838"/>
       <w:pgMar w:top="567" w:right="680" w:bottom="567" w:left="851" w:header="851" w:footer="992" w:gutter="0"/>

</xml_diff>